<commit_message>
case do complex zero
</commit_message>
<xml_diff>
--- a/report.docx
+++ b/report.docx
@@ -360,7 +360,7 @@
         </w:rPr>
         <w:lastRenderedPageBreak/>
         <w:drawing>
-          <wp:inline distT="0" distB="0" distL="0" distR="0" wp14:anchorId="74881D20" wp14:editId="3B09929A">
+          <wp:inline distT="0" distB="0" distL="0" distR="0" wp14:anchorId="411C30B5" wp14:editId="718556DC">
             <wp:extent cx="5274310" cy="1993265"/>
             <wp:effectExtent l="0" t="0" r="2540" b="6985"/>
             <wp:docPr id="3" name="图片 3"/>
@@ -397,11 +397,6 @@
       </w:r>
     </w:p>
     <w:p>
-      <w:pPr>
-        <w:rPr>
-          <w:rFonts w:hint="eastAsia"/>
-        </w:rPr>
-      </w:pPr>
       <w:r>
         <w:rPr>
           <w:noProof/>
@@ -431,6 +426,118 @@
                     <a:xfrm>
                       <a:off x="0" y="0"/>
                       <a:ext cx="5274310" cy="1917065"/>
+                    </a:xfrm>
+                    <a:prstGeom prst="rect">
+                      <a:avLst/>
+                    </a:prstGeom>
+                  </pic:spPr>
+                </pic:pic>
+              </a:graphicData>
+            </a:graphic>
+          </wp:inline>
+        </w:drawing>
+      </w:r>
+    </w:p>
+    <w:p>
+      <w:pPr>
+        <w:pStyle w:val="2"/>
+      </w:pPr>
+      <w:r>
+        <w:rPr>
+          <w:rFonts w:hint="eastAsia"/>
+        </w:rPr>
+        <w:t>串行循环卫士语句的支持：</w:t>
+      </w:r>
+    </w:p>
+    <w:p>
+      <w:r>
+        <w:rPr>
+          <w:rFonts w:hint="eastAsia"/>
+        </w:rPr>
+        <w:t>只需要在Trans</w:t>
+      </w:r>
+      <w:r>
+        <w:t>Pass2.java</w:t>
+      </w:r>
+      <w:r>
+        <w:rPr>
+          <w:rFonts w:hint="eastAsia"/>
+        </w:rPr>
+        <w:t>中，增加</w:t>
+      </w:r>
+      <w:proofErr w:type="spellStart"/>
+      <w:r>
+        <w:rPr>
+          <w:rFonts w:hint="eastAsia"/>
+        </w:rPr>
+        <w:t>visit</w:t>
+      </w:r>
+      <w:r>
+        <w:t>D</w:t>
+      </w:r>
+      <w:r>
+        <w:rPr>
+          <w:rFonts w:hint="eastAsia"/>
+        </w:rPr>
+        <w:t>o</w:t>
+      </w:r>
+      <w:r>
+        <w:t>Stmt</w:t>
+      </w:r>
+      <w:proofErr w:type="spellEnd"/>
+      <w:r>
+        <w:rPr>
+          <w:rFonts w:hint="eastAsia"/>
+        </w:rPr>
+        <w:t>方法，仿照</w:t>
+      </w:r>
+      <w:proofErr w:type="spellStart"/>
+      <w:r>
+        <w:t>visitWhileLoop</w:t>
+      </w:r>
+      <w:proofErr w:type="spellEnd"/>
+      <w:r>
+        <w:rPr>
+          <w:rFonts w:hint="eastAsia"/>
+        </w:rPr>
+        <w:t>的写法即可：</w:t>
+      </w:r>
+    </w:p>
+    <w:p>
+      <w:pPr>
+        <w:rPr>
+          <w:rFonts w:hint="eastAsia"/>
+        </w:rPr>
+      </w:pPr>
+      <w:r>
+        <w:rPr>
+          <w:noProof/>
+        </w:rPr>
+        <w:drawing>
+          <wp:inline distT="0" distB="0" distL="0" distR="0" wp14:anchorId="47742DAF" wp14:editId="6E662741">
+            <wp:extent cx="5274310" cy="2790825"/>
+            <wp:effectExtent l="0" t="0" r="2540" b="9525"/>
+            <wp:docPr id="5" name="图片 5"/>
+            <wp:cNvGraphicFramePr>
+              <a:graphicFrameLocks xmlns:a="http://schemas.openxmlformats.org/drawingml/2006/main" noChangeAspect="1"/>
+            </wp:cNvGraphicFramePr>
+            <a:graphic xmlns:a="http://schemas.openxmlformats.org/drawingml/2006/main">
+              <a:graphicData uri="http://schemas.openxmlformats.org/drawingml/2006/picture">
+                <pic:pic xmlns:pic="http://schemas.openxmlformats.org/drawingml/2006/picture">
+                  <pic:nvPicPr>
+                    <pic:cNvPr id="1" name=""/>
+                    <pic:cNvPicPr/>
+                  </pic:nvPicPr>
+                  <pic:blipFill>
+                    <a:blip r:embed="rId9"/>
+                    <a:stretch>
+                      <a:fillRect/>
+                    </a:stretch>
+                  </pic:blipFill>
+                  <pic:spPr>
+                    <a:xfrm>
+                      <a:off x="0" y="0"/>
+                      <a:ext cx="5274310" cy="2790825"/>
                     </a:xfrm>
                     <a:prstGeom prst="rect">
                       <a:avLst/>

</xml_diff>